<commit_message>
updated title and summary
</commit_message>
<xml_diff>
--- a/VG-resume.docx
+++ b/VG-resume.docx
@@ -28,233 +28,6 @@
           </w:tcPr>
           <w:p>
             <w:pPr>
-              <w:pStyle w:val="Initials"/>
-              <w:rPr>
-                <w:rFonts w:ascii="Times New Roman" w:hAnsi="Times New Roman" w:cs="Times New Roman"/>
-              </w:rPr>
-            </w:pPr>
-            <w:r>
-              <w:rPr>
-                <w:rFonts w:ascii="Times New Roman" w:hAnsi="Times New Roman" w:cs="Times New Roman"/>
-                <w:noProof/>
-              </w:rPr>
-              <mc:AlternateContent>
-                <mc:Choice Requires="wpg">
-                  <w:drawing>
-                    <wp:anchor distT="0" distB="0" distL="114300" distR="114300" simplePos="0" relativeHeight="251659264" behindDoc="1" locked="1" layoutInCell="1" allowOverlap="1" wp14:anchorId="43C356FA" wp14:editId="37EC9C72">
-                      <wp:simplePos x="0" y="0"/>
-                      <wp:positionH relativeFrom="column">
-                        <wp:align>left</wp:align>
-                      </wp:positionH>
-                      <wp:positionV relativeFrom="page">
-                        <wp:posOffset>-484505</wp:posOffset>
-                      </wp:positionV>
-                      <wp:extent cx="6665976" cy="1810512"/>
-                      <wp:effectExtent l="0" t="0" r="0" b="0"/>
-                      <wp:wrapNone/>
-                      <wp:docPr id="1" name="Group 1" title="Header graphics"/>
-                      <wp:cNvGraphicFramePr/>
-                      <a:graphic xmlns:a="http://schemas.openxmlformats.org/drawingml/2006/main">
-                        <a:graphicData uri="http://schemas.microsoft.com/office/word/2010/wordprocessingGroup">
-                          <wpg:wgp>
-                            <wpg:cNvGrpSpPr/>
-                            <wpg:grpSpPr>
-                              <a:xfrm>
-                                <a:off x="0" y="0"/>
-                                <a:ext cx="6665976" cy="1810512"/>
-                                <a:chOff x="0" y="0"/>
-                                <a:chExt cx="6665911" cy="1810385"/>
-                              </a:xfrm>
-                            </wpg:grpSpPr>
-                            <wps:wsp>
-                              <wps:cNvPr id="43" name="Red rectangle"/>
-                              <wps:cNvSpPr/>
-                              <wps:spPr>
-                                <a:xfrm>
-                                  <a:off x="1133475" y="419100"/>
-                                  <a:ext cx="5532436" cy="1005840"/>
-                                </a:xfrm>
-                                <a:prstGeom prst="rect">
-                                  <a:avLst/>
-                                </a:prstGeom>
-                                <a:ln>
-                                  <a:noFill/>
-                                </a:ln>
-                              </wps:spPr>
-                              <wps:style>
-                                <a:lnRef idx="2">
-                                  <a:schemeClr val="accent1">
-                                    <a:shade val="50000"/>
-                                  </a:schemeClr>
-                                </a:lnRef>
-                                <a:fillRef idx="1">
-                                  <a:schemeClr val="accent1"/>
-                                </a:fillRef>
-                                <a:effectRef idx="0">
-                                  <a:schemeClr val="accent1"/>
-                                </a:effectRef>
-                                <a:fontRef idx="minor">
-                                  <a:schemeClr val="lt1"/>
-                                </a:fontRef>
-                              </wps:style>
-                              <wps:bodyPr rot="0" spcFirstLastPara="0" vertOverflow="overflow" horzOverflow="overflow" vert="horz" wrap="square" lIns="91440" tIns="45720" rIns="91440" bIns="45720" numCol="1" spcCol="0" rtlCol="0" fromWordArt="0" anchor="ctr" anchorCtr="0" forceAA="0" compatLnSpc="1">
-                                <a:prstTxWarp prst="textNoShape">
-                                  <a:avLst/>
-                                </a:prstTxWarp>
-                                <a:noAutofit/>
-                              </wps:bodyPr>
-                            </wps:wsp>
-                            <wps:wsp>
-                              <wps:cNvPr id="44" name="Red circle"/>
-                              <wps:cNvSpPr/>
-                              <wps:spPr>
-                                <a:xfrm>
-                                  <a:off x="0" y="0"/>
-                                  <a:ext cx="1810488" cy="1810385"/>
-                                </a:xfrm>
-                                <a:prstGeom prst="donut">
-                                  <a:avLst>
-                                    <a:gd name="adj" fmla="val 2897"/>
-                                  </a:avLst>
-                                </a:prstGeom>
-                                <a:ln>
-                                  <a:noFill/>
-                                </a:ln>
-                              </wps:spPr>
-                              <wps:style>
-                                <a:lnRef idx="2">
-                                  <a:schemeClr val="accent1">
-                                    <a:shade val="50000"/>
-                                  </a:schemeClr>
-                                </a:lnRef>
-                                <a:fillRef idx="1">
-                                  <a:schemeClr val="accent1"/>
-                                </a:fillRef>
-                                <a:effectRef idx="0">
-                                  <a:schemeClr val="accent1"/>
-                                </a:effectRef>
-                                <a:fontRef idx="minor">
-                                  <a:schemeClr val="lt1"/>
-                                </a:fontRef>
-                              </wps:style>
-                              <wps:bodyPr rot="0" spcFirstLastPara="0" vertOverflow="overflow" horzOverflow="overflow" vert="horz" wrap="square" lIns="91440" tIns="45720" rIns="91440" bIns="45720" numCol="1" spcCol="0" rtlCol="0" fromWordArt="0" anchor="ctr" anchorCtr="0" forceAA="0" compatLnSpc="1">
-                                <a:prstTxWarp prst="textNoShape">
-                                  <a:avLst/>
-                                </a:prstTxWarp>
-                                <a:noAutofit/>
-                              </wps:bodyPr>
-                            </wps:wsp>
-                            <wps:wsp>
-                              <wps:cNvPr id="2" name="White circle"/>
-                              <wps:cNvSpPr/>
-                              <wps:spPr>
-                                <a:xfrm>
-                                  <a:off x="57150" y="57150"/>
-                                  <a:ext cx="1704460" cy="1704340"/>
-                                </a:xfrm>
-                                <a:prstGeom prst="ellipse">
-                                  <a:avLst/>
-                                </a:prstGeom>
-                                <a:solidFill>
-                                  <a:schemeClr val="bg1"/>
-                                </a:solidFill>
-                                <a:ln>
-                                  <a:noFill/>
-                                </a:ln>
-                              </wps:spPr>
-                              <wps:style>
-                                <a:lnRef idx="2">
-                                  <a:schemeClr val="accent1">
-                                    <a:shade val="50000"/>
-                                  </a:schemeClr>
-                                </a:lnRef>
-                                <a:fillRef idx="1">
-                                  <a:schemeClr val="accent1"/>
-                                </a:fillRef>
-                                <a:effectRef idx="0">
-                                  <a:schemeClr val="accent1"/>
-                                </a:effectRef>
-                                <a:fontRef idx="minor">
-                                  <a:schemeClr val="lt1"/>
-                                </a:fontRef>
-                              </wps:style>
-                              <wps:bodyPr rot="0" spcFirstLastPara="0" vertOverflow="overflow" horzOverflow="overflow" vert="horz" wrap="square" lIns="91440" tIns="45720" rIns="91440" bIns="45720" numCol="1" spcCol="0" rtlCol="0" fromWordArt="0" anchor="ctr" anchorCtr="0" forceAA="0" compatLnSpc="1">
-                                <a:prstTxWarp prst="textNoShape">
-                                  <a:avLst/>
-                                </a:prstTxWarp>
-                                <a:noAutofit/>
-                              </wps:bodyPr>
-                            </wps:wsp>
-                          </wpg:wgp>
-                        </a:graphicData>
-                      </a:graphic>
-                      <wp14:sizeRelH relativeFrom="page">
-                        <wp14:pctWidth>85800</wp14:pctWidth>
-                      </wp14:sizeRelH>
-                      <wp14:sizeRelV relativeFrom="page">
-                        <wp14:pctHeight>18000</wp14:pctHeight>
-                      </wp14:sizeRelV>
-                    </wp:anchor>
-                  </w:drawing>
-                </mc:Choice>
-                <mc:Fallback>
-                  <w:pict>
-                    <v:group w14:anchorId="2CCE00EC" id="Group 1" o:spid="_x0000_s1026" alt="Title: Header graphics" style="position:absolute;margin-left:0;margin-top:-38.15pt;width:524.9pt;height:142.55pt;z-index:-251657216;mso-width-percent:858;mso-height-percent:180;mso-position-horizontal:left;mso-position-vertical-relative:page;mso-width-percent:858;mso-height-percent:180" coordsize="66659,18103" o:gfxdata="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">
-                      <v:rect id="Red rectangle" o:spid="_x0000_s1027" style="position:absolute;left:11334;top:4191;width:55325;height:10058;visibility:visible;mso-wrap-style:square;v-text-anchor:middle" o:gfxdata="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" fillcolor="#ea4e4e [3204]" stroked="f" strokeweight="1pt"/>
-                      <v:shapetype id="_x0000_t23" coordsize="21600,21600" o:spt="23" adj="5400" path="m,10800qy10800,,21600,10800,10800,21600,,10800xm@0,10800qy10800@2@1,10800,10800@0@0,10800xe">
-                        <v:formulas>
-                          <v:f eqn="val #0"/>
-                          <v:f eqn="sum width 0 #0"/>
-                          <v:f eqn="sum height 0 #0"/>
-                          <v:f eqn="prod @0 2929 10000"/>
-                          <v:f eqn="sum width 0 @3"/>
-                          <v:f eqn="sum height 0 @3"/>
-                        </v:formulas>
-                        <v:path o:connecttype="custom" o:connectlocs="10800,0;3163,3163;0,10800;3163,18437;10800,21600;18437,18437;21600,10800;18437,3163" textboxrect="3163,3163,18437,18437"/>
-                        <v:handles>
-                          <v:h position="#0,center" xrange="0,10800"/>
-                        </v:handles>
-                      </v:shapetype>
-                      <v:shape id="Red circle" o:spid="_x0000_s1028" type="#_x0000_t23" style="position:absolute;width:18104;height:18103;visibility:visible;mso-wrap-style:square;v-text-anchor:middle" o:gfxdata="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" adj="626" fillcolor="#ea4e4e [3204]" stroked="f" strokeweight="1pt">
-                        <v:stroke joinstyle="miter"/>
-                      </v:shape>
-                      <v:oval id="White circle" o:spid="_x0000_s1029" style="position:absolute;left:571;top:571;width:17045;height:17043;visibility:visible;mso-wrap-style:square;v-text-anchor:middle" o:gfxdata="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" fillcolor="white [3212]" stroked="f" strokeweight="1pt">
-                        <v:stroke joinstyle="miter"/>
-                      </v:oval>
-                      <w10:wrap anchory="page"/>
-                      <w10:anchorlock/>
-                    </v:group>
-                  </w:pict>
-                </mc:Fallback>
-              </mc:AlternateContent>
-            </w:r>
-            <w:sdt>
-              <w:sdtPr>
-                <w:rPr>
-                  <w:rFonts w:ascii="Times New Roman" w:hAnsi="Times New Roman" w:cs="Times New Roman"/>
-                </w:rPr>
-                <w:alias w:val="Enter initials:"/>
-                <w:tag w:val="Enter initials:"/>
-                <w:id w:val="-606576828"/>
-                <w:placeholder>
-                  <w:docPart w:val="6BAF1059E50C401B95D78FFD52459DE6"/>
-                </w:placeholder>
-                <w:dataBinding w:prefixMappings="xmlns:ns0='http://schemas.openxmlformats.org/officeDocument/2006/extended-properties' " w:xpath="/ns0:Properties[1]/ns0:Company[1]" w:storeItemID="{6668398D-A668-4E3E-A5EB-62B293D839F1}"/>
-                <w15:appearance w15:val="hidden"/>
-                <w:text/>
-              </w:sdtPr>
-              <w:sdtContent>
-                <w:r>
-                  <w:rPr>
-                    <w:rFonts w:ascii="Times New Roman" w:hAnsi="Times New Roman" w:cs="Times New Roman"/>
-                  </w:rPr>
-                  <w:t>VG</w:t>
-                </w:r>
-              </w:sdtContent>
-            </w:sdt>
-          </w:p>
-          <w:p>
-            <w:pPr>
               <w:pStyle w:val="Heading3"/>
               <w:rPr>
                 <w:rFonts w:ascii="Times New Roman" w:hAnsi="Times New Roman" w:cs="Times New Roman"/>
@@ -277,41 +50,35 @@
               <w:rPr>
                 <w:rFonts w:ascii="Times New Roman" w:hAnsi="Times New Roman" w:cs="Times New Roman"/>
               </w:rPr>
-              <w:t>Building more career skills in software engineering using Python, S</w:t>
+              <w:t xml:space="preserve">I'm a former teacher turned software engineer with a passion for building applications.  My latest project </w:t>
             </w:r>
+            <w:proofErr w:type="gramStart"/>
             <w:r>
               <w:rPr>
                 <w:rFonts w:ascii="Times New Roman" w:hAnsi="Times New Roman" w:cs="Times New Roman"/>
               </w:rPr>
-              <w:t xml:space="preserve">QL, </w:t>
+              <w:t>allow</w:t>
             </w:r>
-            <w:proofErr w:type="spellStart"/>
+            <w:proofErr w:type="gramEnd"/>
             <w:r>
               <w:rPr>
                 <w:rFonts w:ascii="Times New Roman" w:hAnsi="Times New Roman" w:cs="Times New Roman"/>
               </w:rPr>
-              <w:t>SQLAlchemy</w:t>
+              <w:t xml:space="preserve"> users to add a game to my database with logging in with Google OAuth. Right now, I'm working on a Django </w:t>
             </w:r>
-            <w:proofErr w:type="spellEnd"/>
+            <w:proofErr w:type="gramStart"/>
             <w:r>
               <w:rPr>
                 <w:rFonts w:ascii="Times New Roman" w:hAnsi="Times New Roman" w:cs="Times New Roman"/>
               </w:rPr>
-              <w:t>, Flask with</w:t>
+              <w:t>eCommerce  website</w:t>
             </w:r>
-            <w:bookmarkStart w:id="0" w:name="_GoBack"/>
-            <w:bookmarkEnd w:id="0"/>
+            <w:proofErr w:type="gramEnd"/>
             <w:r>
               <w:rPr>
                 <w:rFonts w:ascii="Times New Roman" w:hAnsi="Times New Roman" w:cs="Times New Roman"/>
               </w:rPr>
-              <w:t xml:space="preserve"> full stack development. </w:t>
-            </w:r>
-            <w:r>
-              <w:rPr>
-                <w:rFonts w:ascii="Times New Roman" w:hAnsi="Times New Roman" w:cs="Times New Roman"/>
-              </w:rPr>
-              <w:t xml:space="preserve"> </w:t>
+              <w:t xml:space="preserve"> for a client's quilting business.</w:t>
             </w:r>
           </w:p>
           <w:p>
@@ -336,6 +103,7 @@
                 <w:showingPlcHdr/>
                 <w15:appearance w15:val="hidden"/>
               </w:sdtPr>
+              <w:sdtEndPr/>
               <w:sdtContent>
                 <w:r>
                   <w:rPr>
@@ -526,6 +294,12 @@
               </w:rPr>
               <w:t>, Flask</w:t>
             </w:r>
+            <w:r>
+              <w:rPr>
+                <w:rFonts w:ascii="Times New Roman" w:hAnsi="Times New Roman" w:cs="Times New Roman"/>
+              </w:rPr>
+              <w:t>, Django</w:t>
+            </w:r>
           </w:p>
           <w:p>
             <w:pPr>
@@ -570,16 +344,8 @@
               <w:rPr>
                 <w:rFonts w:ascii="Times New Roman" w:hAnsi="Times New Roman" w:cs="Times New Roman"/>
               </w:rPr>
-              <w:t xml:space="preserve"> </w:t>
+              <w:t xml:space="preserve"> Github</w:t>
             </w:r>
-            <w:proofErr w:type="spellStart"/>
-            <w:r>
-              <w:rPr>
-                <w:rFonts w:ascii="Times New Roman" w:hAnsi="Times New Roman" w:cs="Times New Roman"/>
-              </w:rPr>
-              <w:t>Github</w:t>
-            </w:r>
-            <w:proofErr w:type="spellEnd"/>
             <w:r>
               <w:rPr>
                 <w:rFonts w:ascii="Times New Roman" w:hAnsi="Times New Roman" w:cs="Times New Roman"/>
@@ -610,6 +376,119 @@
               </w:rPr>
               <w:t>, Agile and Iterative development</w:t>
             </w:r>
+          </w:p>
+          <w:p>
+            <w:pPr>
+              <w:rPr>
+                <w:rFonts w:ascii="Times New Roman" w:hAnsi="Times New Roman" w:cs="Times New Roman"/>
+              </w:rPr>
+            </w:pPr>
+          </w:p>
+          <w:p>
+            <w:pPr>
+              <w:rPr>
+                <w:rFonts w:ascii="Times New Roman" w:hAnsi="Times New Roman" w:cs="Times New Roman"/>
+              </w:rPr>
+            </w:pPr>
+          </w:p>
+          <w:p>
+            <w:pPr>
+              <w:rPr>
+                <w:rFonts w:ascii="Times New Roman" w:hAnsi="Times New Roman" w:cs="Times New Roman"/>
+                <w:b/>
+              </w:rPr>
+            </w:pPr>
+            <w:proofErr w:type="gramStart"/>
+            <w:r>
+              <w:rPr>
+                <w:rFonts w:ascii="Times New Roman" w:hAnsi="Times New Roman" w:cs="Times New Roman"/>
+                <w:b/>
+              </w:rPr>
+              <w:t>Github :</w:t>
+            </w:r>
+            <w:proofErr w:type="gramEnd"/>
+            <w:r>
+              <w:rPr>
+                <w:rFonts w:ascii="Times New Roman" w:hAnsi="Times New Roman" w:cs="Times New Roman"/>
+                <w:b/>
+              </w:rPr>
+              <w:t xml:space="preserve"> </w:t>
+            </w:r>
+            <w:hyperlink r:id="rId9" w:history="1">
+              <w:proofErr w:type="spellStart"/>
+              <w:r>
+                <w:rPr>
+                  <w:rStyle w:val="Hyperlink"/>
+                  <w:rFonts w:ascii="Times New Roman" w:hAnsi="Times New Roman" w:cs="Times New Roman"/>
+                  <w:b/>
+                </w:rPr>
+                <w:t>VincentG</w:t>
+              </w:r>
+              <w:r>
+                <w:rPr>
+                  <w:rStyle w:val="Hyperlink"/>
+                  <w:rFonts w:ascii="Times New Roman" w:hAnsi="Times New Roman" w:cs="Times New Roman"/>
+                  <w:b/>
+                </w:rPr>
+                <w:t>r</w:t>
+              </w:r>
+              <w:r>
+                <w:rPr>
+                  <w:rStyle w:val="Hyperlink"/>
+                  <w:rFonts w:ascii="Times New Roman" w:hAnsi="Times New Roman" w:cs="Times New Roman"/>
+                  <w:b/>
+                </w:rPr>
+                <w:t>ice</w:t>
+              </w:r>
+              <w:proofErr w:type="spellEnd"/>
+            </w:hyperlink>
+          </w:p>
+          <w:p>
+            <w:pPr>
+              <w:rPr>
+                <w:rFonts w:ascii="Times New Roman" w:hAnsi="Times New Roman" w:cs="Times New Roman"/>
+                <w:b/>
+              </w:rPr>
+            </w:pPr>
+          </w:p>
+          <w:p>
+            <w:pPr>
+              <w:rPr>
+                <w:rFonts w:ascii="Times New Roman" w:hAnsi="Times New Roman" w:cs="Times New Roman"/>
+                <w:color w:val="0563C1" w:themeColor="hyperlink"/>
+                <w:u w:val="single"/>
+              </w:rPr>
+            </w:pPr>
+            <w:proofErr w:type="gramStart"/>
+            <w:r>
+              <w:rPr>
+                <w:rFonts w:ascii="Times New Roman" w:hAnsi="Times New Roman" w:cs="Times New Roman"/>
+                <w:b/>
+              </w:rPr>
+              <w:t>Portfolio</w:t>
+            </w:r>
+            <w:r>
+              <w:rPr>
+                <w:rFonts w:ascii="Times New Roman" w:hAnsi="Times New Roman" w:cs="Times New Roman"/>
+              </w:rPr>
+              <w:t xml:space="preserve"> :</w:t>
+            </w:r>
+            <w:proofErr w:type="gramEnd"/>
+            <w:r>
+              <w:rPr>
+                <w:rFonts w:ascii="Times New Roman" w:hAnsi="Times New Roman" w:cs="Times New Roman"/>
+              </w:rPr>
+              <w:t xml:space="preserve"> </w:t>
+            </w:r>
+            <w:hyperlink r:id="rId10" w:history="1">
+              <w:r>
+                <w:rPr>
+                  <w:rStyle w:val="Hyperlink"/>
+                  <w:rFonts w:ascii="Times New Roman" w:hAnsi="Times New Roman" w:cs="Times New Roman"/>
+                </w:rPr>
+                <w:t>VincentGrice.github.io</w:t>
+              </w:r>
+            </w:hyperlink>
           </w:p>
         </w:tc>
         <w:tc>
@@ -656,9 +535,11 @@
                 <w:p>
                   <w:pPr>
                     <w:pStyle w:val="Heading1"/>
-                    <w:outlineLvl w:val="0"/>
+                    <w:jc w:val="left"/>
                     <w:rPr>
                       <w:rFonts w:ascii="Times New Roman" w:hAnsi="Times New Roman" w:cs="Times New Roman"/>
+                      <w:sz w:val="44"/>
+                      <w:szCs w:val="44"/>
                     </w:rPr>
                   </w:pPr>
                   <w:sdt>
@@ -675,54 +556,34 @@
                       <w15:dataBinding w:prefixMappings="xmlns:ns0='http://schemas.microsoft.com/temp/samples' " w:xpath="/ns0:employees[1]/ns0:employee[1]/ns0:Address[1]" w:storeItemID="{00000000-0000-0000-0000-000000000000}"/>
                       <w15:appearance w15:val="hidden"/>
                     </w:sdtPr>
+                    <w:sdtEndPr>
+                      <w:rPr>
+                        <w:sz w:val="44"/>
+                        <w:szCs w:val="44"/>
+                      </w:rPr>
+                    </w:sdtEndPr>
                     <w:sdtContent>
                       <w:r>
                         <w:rPr>
                           <w:rFonts w:ascii="Times New Roman" w:hAnsi="Times New Roman" w:cs="Times New Roman"/>
                         </w:rPr>
-                        <w:t>Vincent Grice</w:t>
+                        <w:t xml:space="preserve">            </w:t>
                       </w:r>
-                    </w:sdtContent>
-                  </w:sdt>
-                </w:p>
-                <w:p>
-                  <w:pPr>
-                    <w:pStyle w:val="Heading2"/>
-                    <w:jc w:val="center"/>
-                    <w:outlineLvl w:val="1"/>
-                    <w:rPr>
-                      <w:rFonts w:ascii="Times New Roman" w:hAnsi="Times New Roman" w:cs="Times New Roman"/>
-                    </w:rPr>
-                  </w:pPr>
-                  <w:sdt>
-                    <w:sdtPr>
-                      <w:rPr>
-                        <w:rFonts w:ascii="Times New Roman" w:hAnsi="Times New Roman" w:cs="Times New Roman"/>
-                      </w:rPr>
-                      <w:alias w:val="Enter Profession or Industry:"/>
-                      <w:tag w:val="Enter Profession or Industry:"/>
-                      <w:id w:val="-83681269"/>
-                      <w:placeholder>
-                        <w:docPart w:val="306A69AD33CB4B42949345384C848798"/>
-                      </w:placeholder>
-                      <w:dataBinding w:prefixMappings="xmlns:ns0='http://purl.org/dc/elements/1.1/' xmlns:ns1='http://schemas.openxmlformats.org/package/2006/metadata/core-properties' " w:xpath="/ns1:coreProperties[1]/ns0:subject[1]" w:storeItemID="{6C3C8BC8-F283-45AE-878A-BAB7291924A1}"/>
-                      <w15:appearance w15:val="hidden"/>
-                      <w:text w:multiLine="1"/>
-                    </w:sdtPr>
-                    <w:sdtContent>
-                      <w:proofErr w:type="gramStart"/>
                       <w:r>
                         <w:rPr>
                           <w:rFonts w:ascii="Times New Roman" w:hAnsi="Times New Roman" w:cs="Times New Roman"/>
+                          <w:sz w:val="44"/>
+                          <w:szCs w:val="44"/>
                         </w:rPr>
-                        <w:t>Portfolio :</w:t>
+                        <w:t>Vincent Grice</w:t>
                       </w:r>
-                      <w:proofErr w:type="gramEnd"/>
                       <w:r>
                         <w:rPr>
                           <w:rFonts w:ascii="Times New Roman" w:hAnsi="Times New Roman" w:cs="Times New Roman"/>
+                          <w:sz w:val="44"/>
+                          <w:szCs w:val="44"/>
                         </w:rPr>
-                        <w:t xml:space="preserve"> https://vincentgrice.github.io/</w:t>
+                        <w:t xml:space="preserve"> </w:t>
                       </w:r>
                     </w:sdtContent>
                   </w:sdt>
@@ -752,6 +613,7 @@
                 <w:showingPlcHdr/>
                 <w15:appearance w15:val="hidden"/>
               </w:sdtPr>
+              <w:sdtEndPr/>
               <w:sdtContent>
                 <w:r>
                   <w:rPr>
@@ -775,7 +637,108 @@
                 <w:rFonts w:ascii="Times New Roman" w:hAnsi="Times New Roman" w:cs="Times New Roman"/>
                 <w:b/>
               </w:rPr>
-              <w:t>Guest Advisor</w:t>
+              <w:t>Freelance Web De</w:t>
+            </w:r>
+            <w:r>
+              <w:rPr>
+                <w:rFonts w:ascii="Times New Roman" w:hAnsi="Times New Roman" w:cs="Times New Roman"/>
+                <w:b/>
+              </w:rPr>
+              <w:t>ve</w:t>
+            </w:r>
+            <w:r>
+              <w:rPr>
+                <w:rFonts w:ascii="Times New Roman" w:hAnsi="Times New Roman" w:cs="Times New Roman"/>
+                <w:b/>
+              </w:rPr>
+              <w:t>lop</w:t>
+            </w:r>
+            <w:r>
+              <w:rPr>
+                <w:rFonts w:ascii="Times New Roman" w:hAnsi="Times New Roman" w:cs="Times New Roman"/>
+                <w:b/>
+              </w:rPr>
+              <w:t>ment • 08/18 – present</w:t>
+            </w:r>
+          </w:p>
+          <w:p>
+            <w:pPr>
+              <w:rPr>
+                <w:rFonts w:ascii="Times New Roman" w:hAnsi="Times New Roman" w:cs="Times New Roman"/>
+              </w:rPr>
+            </w:pPr>
+            <w:r>
+              <w:rPr>
+                <w:rFonts w:ascii="Times New Roman" w:hAnsi="Times New Roman" w:cs="Times New Roman"/>
+              </w:rPr>
+              <w:t>Responsible for designing, coding and modifying websites, from layout to function and according to a client's specifications.</w:t>
+            </w:r>
+          </w:p>
+          <w:p>
+            <w:pPr>
+              <w:pStyle w:val="Heading4"/>
+              <w:rPr>
+                <w:rFonts w:ascii="Times New Roman" w:hAnsi="Times New Roman" w:cs="Times New Roman"/>
+                <w:b/>
+              </w:rPr>
+            </w:pPr>
+            <w:r>
+              <w:rPr>
+                <w:rFonts w:ascii="Times New Roman" w:hAnsi="Times New Roman" w:cs="Times New Roman"/>
+                <w:b/>
+              </w:rPr>
+              <w:t>Science Teacher • Duval County • 09/17 – 01/18</w:t>
+            </w:r>
+          </w:p>
+          <w:p>
+            <w:pPr>
+              <w:pStyle w:val="Heading4"/>
+              <w:rPr>
+                <w:rFonts w:ascii="Times New Roman" w:hAnsi="Times New Roman" w:cs="Times New Roman"/>
+                <w:b/>
+              </w:rPr>
+            </w:pPr>
+            <w:r>
+              <w:rPr>
+                <w:rFonts w:ascii="Times New Roman" w:hAnsi="Times New Roman" w:cs="Times New Roman"/>
+                <w:b/>
+              </w:rPr>
+              <w:t>Science Teacher • Gadsden County • 03/18 – 08/18</w:t>
+            </w:r>
+          </w:p>
+          <w:p>
+            <w:pPr>
+              <w:rPr>
+                <w:rFonts w:ascii="Times New Roman" w:hAnsi="Times New Roman" w:cs="Times New Roman"/>
+              </w:rPr>
+            </w:pPr>
+            <w:r>
+              <w:rPr>
+                <w:rFonts w:ascii="Times New Roman" w:hAnsi="Times New Roman" w:cs="Times New Roman"/>
+              </w:rPr>
+              <w:t>Plan, Organize, and implement effective strategies and lessons for students. actively instruct students, create lesson plans, assign and correct homework, manage students in the classroom, communicate with parents, and help students prepare for standardized testing.</w:t>
+            </w:r>
+          </w:p>
+          <w:p>
+            <w:pPr>
+              <w:rPr>
+                <w:rFonts w:ascii="Times New Roman" w:hAnsi="Times New Roman" w:cs="Times New Roman"/>
+              </w:rPr>
+            </w:pPr>
+          </w:p>
+          <w:p>
+            <w:pPr>
+              <w:rPr>
+                <w:rFonts w:ascii="Times New Roman" w:hAnsi="Times New Roman" w:cs="Times New Roman"/>
+                <w:b/>
+              </w:rPr>
+            </w:pPr>
+            <w:r>
+              <w:rPr>
+                <w:rFonts w:ascii="Times New Roman" w:hAnsi="Times New Roman" w:cs="Times New Roman"/>
+                <w:b/>
+              </w:rPr>
+              <w:t>GUEST ADVISOR</w:t>
             </w:r>
             <w:r>
               <w:rPr>
@@ -789,7 +752,7 @@
                 <w:rFonts w:ascii="Times New Roman" w:hAnsi="Times New Roman" w:cs="Times New Roman"/>
                 <w:b/>
               </w:rPr>
-              <w:t>Gamestop</w:t>
+              <w:t>GAMESTOP</w:t>
             </w:r>
             <w:r>
               <w:rPr>
@@ -841,135 +804,6 @@
           </w:p>
           <w:p>
             <w:pPr>
-              <w:pStyle w:val="Heading4"/>
-              <w:rPr>
-                <w:rFonts w:ascii="Times New Roman" w:hAnsi="Times New Roman" w:cs="Times New Roman"/>
-                <w:b/>
-              </w:rPr>
-            </w:pPr>
-            <w:r>
-              <w:rPr>
-                <w:rFonts w:ascii="Times New Roman" w:hAnsi="Times New Roman" w:cs="Times New Roman"/>
-                <w:b/>
-              </w:rPr>
-              <w:t xml:space="preserve">Science Teacher • </w:t>
-            </w:r>
-            <w:r>
-              <w:rPr>
-                <w:rFonts w:ascii="Times New Roman" w:hAnsi="Times New Roman" w:cs="Times New Roman"/>
-                <w:b/>
-              </w:rPr>
-              <w:t>Duval County • 09/17 – 01/18</w:t>
-            </w:r>
-          </w:p>
-          <w:p>
-            <w:pPr>
-              <w:pStyle w:val="Heading4"/>
-              <w:rPr>
-                <w:rFonts w:ascii="Times New Roman" w:hAnsi="Times New Roman" w:cs="Times New Roman"/>
-                <w:b/>
-              </w:rPr>
-            </w:pPr>
-            <w:r>
-              <w:rPr>
-                <w:rFonts w:ascii="Times New Roman" w:hAnsi="Times New Roman" w:cs="Times New Roman"/>
-                <w:b/>
-              </w:rPr>
-              <w:t>Science Teacher</w:t>
-            </w:r>
-            <w:r>
-              <w:rPr>
-                <w:rFonts w:ascii="Times New Roman" w:hAnsi="Times New Roman" w:cs="Times New Roman"/>
-                <w:b/>
-              </w:rPr>
-              <w:t xml:space="preserve"> • </w:t>
-            </w:r>
-            <w:r>
-              <w:rPr>
-                <w:rFonts w:ascii="Times New Roman" w:hAnsi="Times New Roman" w:cs="Times New Roman"/>
-                <w:b/>
-              </w:rPr>
-              <w:t>Gadsden County</w:t>
-            </w:r>
-            <w:r>
-              <w:rPr>
-                <w:rFonts w:ascii="Times New Roman" w:hAnsi="Times New Roman" w:cs="Times New Roman"/>
-                <w:b/>
-              </w:rPr>
-              <w:t xml:space="preserve"> • </w:t>
-            </w:r>
-            <w:r>
-              <w:rPr>
-                <w:rFonts w:ascii="Times New Roman" w:hAnsi="Times New Roman" w:cs="Times New Roman"/>
-                <w:b/>
-              </w:rPr>
-              <w:t>03/18</w:t>
-            </w:r>
-            <w:r>
-              <w:rPr>
-                <w:rFonts w:ascii="Times New Roman" w:hAnsi="Times New Roman" w:cs="Times New Roman"/>
-                <w:b/>
-              </w:rPr>
-              <w:t xml:space="preserve"> – </w:t>
-            </w:r>
-            <w:r>
-              <w:rPr>
-                <w:rFonts w:ascii="Times New Roman" w:hAnsi="Times New Roman" w:cs="Times New Roman"/>
-                <w:b/>
-              </w:rPr>
-              <w:t>08/18</w:t>
-            </w:r>
-          </w:p>
-          <w:p>
-            <w:pPr>
-              <w:rPr>
-                <w:rFonts w:ascii="Times New Roman" w:hAnsi="Times New Roman" w:cs="Times New Roman"/>
-              </w:rPr>
-            </w:pPr>
-            <w:r>
-              <w:rPr>
-                <w:rFonts w:ascii="Times New Roman" w:hAnsi="Times New Roman" w:cs="Times New Roman"/>
-              </w:rPr>
-              <w:t>Plan, Organize, and implement effective strategies and lessons for students.</w:t>
-            </w:r>
-            <w:r>
-              <w:rPr>
-                <w:rFonts w:ascii="Times New Roman" w:hAnsi="Times New Roman" w:cs="Times New Roman"/>
-              </w:rPr>
-              <w:t xml:space="preserve"> actively instruct students, create lesson plans, assign and correct homework, manage students in the classroom, communicate with parents, and help students prepare for standardized testing.</w:t>
-            </w:r>
-          </w:p>
-          <w:p>
-            <w:pPr>
-              <w:pStyle w:val="Heading4"/>
-              <w:rPr>
-                <w:rFonts w:ascii="Times New Roman" w:hAnsi="Times New Roman" w:cs="Times New Roman"/>
-                <w:b/>
-              </w:rPr>
-            </w:pPr>
-            <w:r>
-              <w:rPr>
-                <w:rFonts w:ascii="Times New Roman" w:hAnsi="Times New Roman" w:cs="Times New Roman"/>
-                <w:b/>
-              </w:rPr>
-              <w:t>Freelance Web Delopement • 08/18 – present</w:t>
-            </w:r>
-          </w:p>
-          <w:p>
-            <w:pPr>
-              <w:rPr>
-                <w:rFonts w:ascii="Times New Roman" w:hAnsi="Times New Roman" w:cs="Times New Roman"/>
-              </w:rPr>
-            </w:pPr>
-            <w:r>
-              <w:rPr>
-                <w:rFonts w:ascii="Times New Roman" w:hAnsi="Times New Roman" w:cs="Times New Roman"/>
-              </w:rPr>
-              <w:t>Responsible for designing, coding and modifying websites, from layout to function and according to a client's specifications.</w:t>
-            </w:r>
-          </w:p>
-          <w:p>
-            <w:pPr>
               <w:pStyle w:val="Heading3"/>
               <w:rPr>
                 <w:rFonts w:ascii="Times New Roman" w:hAnsi="Times New Roman" w:cs="Times New Roman"/>
@@ -990,6 +824,7 @@
                 <w:showingPlcHdr/>
                 <w15:appearance w15:val="hidden"/>
               </w:sdtPr>
+              <w:sdtEndPr/>
               <w:sdtContent>
                 <w:r>
                   <w:rPr>
@@ -1044,6 +879,7 @@
                 <w:showingPlcHdr/>
                 <w15:appearance w15:val="hidden"/>
               </w:sdtPr>
+              <w:sdtEndPr/>
               <w:sdtContent>
                 <w:r>
                   <w:rPr>
@@ -1133,6 +969,8 @@
             </w:r>
           </w:p>
         </w:tc>
+        <w:bookmarkStart w:id="0" w:name="_GoBack"/>
+        <w:bookmarkEnd w:id="0"/>
       </w:tr>
     </w:tbl>
     <w:p>
@@ -1141,7 +979,7 @@
       </w:pPr>
     </w:p>
     <w:sectPr>
-      <w:footerReference w:type="first" r:id="rId9"/>
+      <w:footerReference w:type="first" r:id="rId11"/>
       <w:pgSz w:w="12240" w:h="15840"/>
       <w:pgMar w:top="864" w:right="864" w:bottom="2304" w:left="864" w:header="576" w:footer="576" w:gutter="0"/>
       <w:cols w:space="720"/>
@@ -1715,7 +1553,7 @@
               </mc:Choice>
               <mc:Fallback>
                 <w:pict>
-                  <v:group w14:anchorId="31F1C4ED" id="Group 102" o:spid="_x0000_s1026" alt="Title: Email icon" style="width:25.9pt;height:25.9pt;mso-position-horizontal-relative:char;mso-position-vertical-relative:line" coordsize="7345,7345" o:gfxdata="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">
+                  <v:group w14:anchorId="209C941A" id="Group 102" o:spid="_x0000_s1026" alt="Title: Email icon" style="width:25.9pt;height:25.9pt;mso-position-horizontal-relative:char;mso-position-vertical-relative:line" coordsize="7345,7345" o:gfxdata="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">
                     <o:lock v:ext="edit" aspectratio="t"/>
                     <v:oval id="Oval 28" o:spid="_x0000_s1027" style="position:absolute;width:7345;height:7345;visibility:visible;mso-wrap-style:square;v-text-anchor:middle" o:gfxdata="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" fillcolor="#ea4e4e [3204]" stroked="f" strokeweight="1pt">
                       <v:stroke joinstyle="miter"/>
@@ -3046,7 +2884,7 @@
               </mc:Choice>
               <mc:Fallback>
                 <w:pict>
-                  <v:group w14:anchorId="015ADF54" id="Group 10" o:spid="_x0000_s1026" alt="Title: Telephone icon" style="width:25.9pt;height:25.9pt;mso-position-horizontal-relative:char;mso-position-vertical-relative:line" coordsize="431,431" o:gfxdata="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">
+                  <v:group w14:anchorId="505071F9" id="Group 10" o:spid="_x0000_s1026" alt="Title: Telephone icon" style="width:25.9pt;height:25.9pt;mso-position-horizontal-relative:char;mso-position-vertical-relative:line" coordsize="431,431" o:gfxdata="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">
                     <o:lock v:ext="edit" aspectratio="t"/>
                     <v:shape id="Circle around telephone symbol" o:spid="_x0000_s1027" style="position:absolute;width:431;height:431;visibility:visible;mso-wrap-style:square;v-text-anchor:top" coordsize="3451,3450" o:gfxdata="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" path="m1725,r106,3l1933,12r102,16l2134,48r98,28l2327,108r92,37l2509,188r87,47l2679,287r81,57l2837,406r72,65l2979,541r65,72l3105,690r58,81l3215,854r47,87l3305,1031r37,92l3374,1218r28,98l3422,1415r16,102l3447,1619r4,106l3447,1830r-9,104l3422,2035r-20,100l3374,2232r-32,95l3305,2419r-43,90l3215,2595r-52,84l3105,2760r-61,76l2979,2910r-70,69l2837,3045r-77,60l2679,3162r-83,52l2509,3261r-90,43l2327,3342r-95,33l2134,3401r-99,21l1933,3437r-102,10l1725,3450r-105,-3l1516,3437r-101,-15l1315,3401r-97,-26l1123,3342r-92,-38l941,3261r-86,-47l771,3162r-81,-57l614,3045r-74,-66l471,2910r-66,-74l345,2760r-57,-81l236,2595r-47,-86l146,2419r-38,-92l75,2232,49,2135,28,2035,13,1934,3,1830,,1725,3,1619,13,1517,28,1415r21,-99l75,1218r33,-95l146,1031r43,-90l236,854r52,-83l345,690r60,-77l471,541r69,-70l614,406r76,-62l771,287r84,-52l941,188r90,-43l1123,108r95,-32l1315,48,1415,28,1516,12,1620,3,1725,xe" fillcolor="#ea4e4e [3204]" strokecolor="#ea4e4e [3204]" strokeweight="0">
                       <v:path arrowok="t" o:connecttype="custom" o:connectlocs="229,0;254,3;279,9;302,18;324,29;345,43;363,59;380,77;395,96;407,118;417,140;425,164;429,190;431,216;429,242;425,267;417,291;407,313;395,335;380,354;363,372;345,388;324,402;302,413;279,422;254,428;229,431;202,431;177,428;152,422;129,413;107,402;86,388;67,372;51,354;36,335;24,313;13,291;6,267;2,242;0,216;2,190;6,164;13,140;24,118;36,96;51,77;67,59;86,43;107,29;129,18;152,9;177,3;202,0" o:connectangles="0,0,0,0,0,0,0,0,0,0,0,0,0,0,0,0,0,0,0,0,0,0,0,0,0,0,0,0,0,0,0,0,0,0,0,0,0,0,0,0,0,0,0,0,0,0,0,0,0,0,0,0,0,0"/>
@@ -4425,7 +4263,7 @@
               </mc:Choice>
               <mc:Fallback>
                 <w:pict>
-                  <v:group w14:anchorId="5F31AF72" id="Group 16" o:spid="_x0000_s1026" alt="Title: LinkedIn icon" style="width:25.9pt;height:25.9pt;mso-position-horizontal-relative:char;mso-position-vertical-relative:line" coordsize="431,431" o:gfxdata="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">
+                  <v:group w14:anchorId="41E6C2AC" id="Group 16" o:spid="_x0000_s1026" alt="Title: LinkedIn icon" style="width:25.9pt;height:25.9pt;mso-position-horizontal-relative:char;mso-position-vertical-relative:line" coordsize="431,431" o:gfxdata="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">
                     <o:lock v:ext="edit" aspectratio="t"/>
                     <v:shape id="Circle around LinkedIn symbol" o:spid="_x0000_s1027" style="position:absolute;width:431;height:431;visibility:visible;mso-wrap-style:square;v-text-anchor:top" coordsize="3451,3451" o:gfxdata="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" path="m1725,r,l1831,4r102,9l2035,29r99,20l2232,77r95,32l2419,146r90,43l2596,236r83,52l2760,345r77,62l2909,472r70,70l3044,614r61,77l3163,772r52,83l3262,942r43,90l3342,1124r32,95l3402,1317r20,99l3438,1518r9,102l3451,1726r-4,105l3438,1935r-16,101l3402,2136r-28,97l3342,2328r-37,92l3262,2510r-47,86l3163,2680r-58,81l3044,2837r-65,74l2909,2980r-72,66l2760,3106r-81,57l2596,3215r-87,47l2419,3305r-92,38l2232,3376r-98,26l2035,3423r-102,15l1831,3448r-106,3l1620,3448r-104,-10l1415,3423r-100,-21l1218,3376r-95,-33l1031,3305r-90,-43l855,3215r-84,-52l690,3106r-76,-60l540,2980r-69,-69l405,2837r-60,-76l288,2680r-52,-84l189,2510r-43,-90l108,2328,75,2233,49,2136,28,2036,13,1935,3,1831,,1726,3,1620,13,1518,28,1416r21,-99l75,1219r33,-95l146,1032r43,-90l236,855r52,-83l345,691r60,-77l471,542r69,-70l614,407r76,-62l771,288r84,-52l941,189r90,-43l1123,109r95,-32l1315,49,1415,29,1516,13,1620,4,1725,xe" fillcolor="#ea4e4e [3204]" strokecolor="#ea4e4e [3204]" strokeweight="0">
                       <v:path arrowok="t" o:connecttype="custom" o:connectlocs="215,0;241,2;267,6;291,14;313,24;335,36;354,51;372,68;388,86;402,107;413,129;421,152;427,177;431,202;431,229;427,254;421,279;413,302;402,324;388,345;372,364;354,380;335,395;313,407;291,418;267,425;241,429;215,431;189,429;164,425;140,418;118,407;96,395;77,380;59,364;43,345;29,324;18,302;9,279;3,254;0,229;0,202;3,177;9,152;18,129;29,107;43,86;59,68;77,51;96,36;118,24;140,14;164,6;189,2;215,0" o:connectangles="0,0,0,0,0,0,0,0,0,0,0,0,0,0,0,0,0,0,0,0,0,0,0,0,0,0,0,0,0,0,0,0,0,0,0,0,0,0,0,0,0,0,0,0,0,0,0,0,0,0,0,0,0,0,0"/>
@@ -4460,6 +4298,7 @@
         <w:p>
           <w:pPr>
             <w:pStyle w:val="Footer"/>
+            <w:jc w:val="left"/>
           </w:pPr>
           <w:sdt>
             <w:sdtPr>
@@ -4473,9 +4312,10 @@
               <w15:appearance w15:val="hidden"/>
               <w:text w:multiLine="1"/>
             </w:sdtPr>
+            <w:sdtEndPr/>
             <w:sdtContent>
               <w:r>
-                <w:t>Vincent_grice@hotmail.com</w:t>
+                <w:t>vincent_grice@hotmail.com</w:t>
               </w:r>
             </w:sdtContent>
           </w:sdt>
@@ -4503,6 +4343,7 @@
             <w15:appearance w15:val="hidden"/>
             <w:text w:multiLine="1"/>
           </w:sdtPr>
+          <w:sdtEndPr/>
           <w:sdtContent>
             <w:p>
               <w:pPr>
@@ -4536,6 +4377,7 @@
             <w15:appearance w15:val="hidden"/>
             <w:text w:multiLine="1"/>
           </w:sdtPr>
+          <w:sdtEndPr/>
           <w:sdtContent>
             <w:p>
               <w:pPr>
@@ -5997,6 +5839,7 @@
   <w:style w:type="character" w:default="1" w:styleId="DefaultParagraphFont">
     <w:name w:val="Default Paragraph Font"/>
     <w:uiPriority w:val="1"/>
+    <w:semiHidden/>
     <w:unhideWhenUsed/>
   </w:style>
   <w:style w:type="table" w:default="1" w:styleId="TableNormal">
@@ -14313,7 +14156,6 @@
     <w:name w:val="Hyperlink"/>
     <w:basedOn w:val="DefaultParagraphFont"/>
     <w:uiPriority w:val="99"/>
-    <w:semiHidden/>
     <w:unhideWhenUsed/>
     <w:rsid w:val="00AA75F6"/>
     <w:rPr>
@@ -30700,38 +30542,24 @@
       <w:sz w:val="32"/>
     </w:rPr>
   </w:style>
+  <w:style w:type="character" w:styleId="UnresolvedMention">
+    <w:name w:val="Unresolved Mention"/>
+    <w:basedOn w:val="DefaultParagraphFont"/>
+    <w:uiPriority w:val="99"/>
+    <w:semiHidden/>
+    <w:unhideWhenUsed/>
+    <w:rsid w:val="00526D33"/>
+    <w:rPr>
+      <w:color w:val="808080"/>
+      <w:shd w:val="clear" w:color="auto" w:fill="E6E6E6"/>
+    </w:rPr>
+  </w:style>
 </w:styles>
 </file>
 
 <file path=word/glossary/document.xml><?xml version="1.0" encoding="utf-8"?>
 <w:glossaryDocument xmlns:wpc="http://schemas.microsoft.com/office/word/2010/wordprocessingCanvas" xmlns:cx="http://schemas.microsoft.com/office/drawing/2014/chartex" xmlns:cx1="http://schemas.microsoft.com/office/drawing/2015/9/8/chartex" xmlns:cx2="http://schemas.microsoft.com/office/drawing/2015/10/21/chartex" xmlns:cx3="http://schemas.microsoft.com/office/drawing/2016/5/9/chartex" xmlns:cx4="http://schemas.microsoft.com/office/drawing/2016/5/10/chartex" xmlns:cx5="http://schemas.microsoft.com/office/drawing/2016/5/11/chartex" xmlns:cx6="http://schemas.microsoft.com/office/drawing/2016/5/12/chartex" xmlns:cx7="http://schemas.microsoft.com/office/drawing/2016/5/13/chartex" xmlns:cx8="http://schemas.microsoft.com/office/drawing/2016/5/14/chartex" xmlns:mc="http://schemas.openxmlformats.org/markup-compatibility/2006" xmlns:aink="http://schemas.microsoft.com/office/drawing/2016/ink" xmlns:am3d="http://schemas.microsoft.com/office/drawing/2017/model3d" xmlns:o="urn:schemas-microsoft-com:office:office" xmlns:r="http://schemas.openxmlformats.org/officeDocument/2006/relationships" xmlns:m="http://schemas.openxmlformats.org/officeDocument/2006/math" xmlns:v="urn:schemas-microsoft-com:vml" xmlns:wp14="http://schemas.microsoft.com/office/word/2010/wordprocessingDrawing" xmlns:wp="http://schemas.openxmlformats.org/drawingml/2006/wordprocessingDrawing" xmlns:w10="urn:schemas-microsoft-com:office:word" xmlns:w="http://schemas.openxmlformats.org/wordprocessingml/2006/main" xmlns:w14="http://schemas.microsoft.com/office/word/2010/wordml" xmlns:w15="http://schemas.microsoft.com/office/word/2012/wordml" xmlns:w16cid="http://schemas.microsoft.com/office/word/2016/wordml/cid" xmlns:w16se="http://schemas.microsoft.com/office/word/2015/wordml/symex" xmlns:wpg="http://schemas.microsoft.com/office/word/2010/wordprocessingGroup" xmlns:wpi="http://schemas.microsoft.com/office/word/2010/wordprocessingInk" xmlns:wne="http://schemas.microsoft.com/office/word/2006/wordml" xmlns:wps="http://schemas.microsoft.com/office/word/2010/wordprocessingShape" mc:Ignorable="w14 w15 w16se w16cid wp14">
   <w:docParts>
-    <w:docPart>
-      <w:docPartPr>
-        <w:name w:val="6BAF1059E50C401B95D78FFD52459DE6"/>
-        <w:category>
-          <w:name w:val="General"/>
-          <w:gallery w:val="placeholder"/>
-        </w:category>
-        <w:types>
-          <w:type w:val="bbPlcHdr"/>
-        </w:types>
-        <w:behaviors>
-          <w:behavior w:val="content"/>
-        </w:behaviors>
-        <w:guid w:val="{ABD8BEFB-6DFB-4F69-A7B3-31478FFE6DD1}"/>
-      </w:docPartPr>
-      <w:docPartBody>
-        <w:p>
-          <w:pPr>
-            <w:pStyle w:val="6BAF1059E50C401B95D78FFD52459DE6"/>
-          </w:pPr>
-          <w:r>
-            <w:t>YN</w:t>
-          </w:r>
-        </w:p>
-      </w:docPartBody>
-    </w:docPart>
     <w:docPart>
       <w:docPartPr>
         <w:name w:val="F66F73C102314F0F9A227DFCA48083E7"/>
@@ -30780,32 +30608,6 @@
           </w:pPr>
           <w:r>
             <w:t>Your name</w:t>
-          </w:r>
-        </w:p>
-      </w:docPartBody>
-    </w:docPart>
-    <w:docPart>
-      <w:docPartPr>
-        <w:name w:val="306A69AD33CB4B42949345384C848798"/>
-        <w:category>
-          <w:name w:val="General"/>
-          <w:gallery w:val="placeholder"/>
-        </w:category>
-        <w:types>
-          <w:type w:val="bbPlcHdr"/>
-        </w:types>
-        <w:behaviors>
-          <w:behavior w:val="content"/>
-        </w:behaviors>
-        <w:guid w:val="{EA3966B9-3330-41D1-BEDB-010AFBDC16E7}"/>
-      </w:docPartPr>
-      <w:docPartBody>
-        <w:p>
-          <w:pPr>
-            <w:pStyle w:val="306A69AD33CB4B42949345384C848798"/>
-          </w:pPr>
-          <w:r>
-            <w:t>Profession or Industry</w:t>
           </w:r>
         </w:p>
       </w:docPartBody>
@@ -30984,7 +30786,7 @@
     <w:charset w:val="00"/>
     <w:family w:val="roman"/>
     <w:pitch w:val="variable"/>
-    <w:sig w:usb0="E0002EFF" w:usb1="C000785B" w:usb2="00000009" w:usb3="00000000" w:csb0="000001FF" w:csb1="00000000"/>
+    <w:sig w:usb0="E0002AFF" w:usb1="C0007843" w:usb2="00000009" w:usb3="00000000" w:csb0="000001FF" w:csb1="00000000"/>
   </w:font>
   <w:font w:name="Courier New">
     <w:panose1 w:val="02070309020205020404"/>
@@ -31005,7 +30807,7 @@
     <w:charset w:val="00"/>
     <w:family w:val="roman"/>
     <w:pitch w:val="variable"/>
-    <w:sig w:usb0="00000007" w:usb1="00000000" w:usb2="00000000" w:usb3="00000000" w:csb0="00000003" w:csb1="00000000"/>
+    <w:sig w:usb0="00000003" w:usb1="00000000" w:usb2="00000000" w:usb3="00000000" w:csb0="00000001" w:csb1="00000000"/>
   </w:font>
   <w:font w:name="Franklin Gothic Demi">
     <w:panose1 w:val="020B0703020102020204"/>
@@ -31033,14 +30835,14 @@
     <w:charset w:val="00"/>
     <w:family w:val="swiss"/>
     <w:pitch w:val="variable"/>
-    <w:sig w:usb0="E0002AFF" w:usb1="C000247B" w:usb2="00000009" w:usb3="00000000" w:csb0="000001FF" w:csb1="00000000"/>
+    <w:sig w:usb0="E00002FF" w:usb1="4000ACFF" w:usb2="00000001" w:usb3="00000000" w:csb0="0000019F" w:csb1="00000000"/>
   </w:font>
   <w:font w:name="Calibri Light">
     <w:panose1 w:val="020F0302020204030204"/>
     <w:charset w:val="00"/>
     <w:family w:val="swiss"/>
     <w:pitch w:val="variable"/>
-    <w:sig w:usb0="E0002AFF" w:usb1="C000247B" w:usb2="00000009" w:usb3="00000000" w:csb0="000001FF" w:csb1="00000000"/>
+    <w:sig w:usb0="A00002EF" w:usb1="4000207B" w:usb2="00000000" w:usb3="00000000" w:csb0="0000009F" w:csb1="00000000"/>
   </w:font>
 </w:fonts>
 </file>
@@ -31068,12 +30870,15 @@
     <w:rsid w:val="003A24AF"/>
     <w:rsid w:val="003B14F5"/>
     <w:rsid w:val="005151BE"/>
+    <w:rsid w:val="005279A6"/>
     <w:rsid w:val="005A1622"/>
     <w:rsid w:val="00741327"/>
     <w:rsid w:val="00835A2B"/>
     <w:rsid w:val="0099568C"/>
+    <w:rsid w:val="009D3ACD"/>
     <w:rsid w:val="00C71C19"/>
     <w:rsid w:val="00E22388"/>
+    <w:rsid w:val="00F802F4"/>
   </w:rsids>
   <m:mathPr>
     <m:mathFont m:val="Cambria Math"/>
@@ -31841,7 +31646,7 @@
   <CompanyAddress/>
   <CompanyPhone>        850-728-9877</CompanyPhone>
   <CompanyFax>     linkedin.com/in/vincent-grice-522793154</CompanyFax>
-  <CompanyEmail>Vincent_grice@hotmail.com</CompanyEmail>
+  <CompanyEmail>vincent_grice@hotmail.com</CompanyEmail>
 </CoverPageProperties>
 </file>
 
@@ -31858,7 +31663,7 @@
 </file>
 
 <file path=customXml/itemProps2.xml><?xml version="1.0" encoding="utf-8"?>
-<ds:datastoreItem xmlns:ds="http://schemas.openxmlformats.org/officeDocument/2006/customXml" ds:itemID="{B6543606-CD53-40FA-BED1-9F096467E791}">
+<ds:datastoreItem xmlns:ds="http://schemas.openxmlformats.org/officeDocument/2006/customXml" ds:itemID="{34D42ADA-5B5F-434D-AE02-EE95945EEF5C}">
   <ds:schemaRefs>
     <ds:schemaRef ds:uri="http://schemas.openxmlformats.org/officeDocument/2006/bibliography"/>
   </ds:schemaRefs>

</xml_diff>